<commit_message>
06 - Business Requirements Document (BRD)
Update 06 - Business Requirements Document (BRD), included System Context Diagram in Target State Section and also gave reference in Project Overview and Objectives
</commit_message>
<xml_diff>
--- a/Online-Appointment-for-Healthcare-Clinic/01-Requirements Elicitation/06 - Business Requirements Document (BRD).docx
+++ b/Online-Appointment-for-Healthcare-Clinic/01-Requirements Elicitation/06 - Business Requirements Document (BRD).docx
@@ -2967,12 +2967,14 @@
                 <w:rFonts w:ascii="Arial" w:hAnsi="Arial" w:cs="Arial"/>
               </w:rPr>
             </w:pPr>
+            <w:proofErr w:type="spellStart"/>
             <w:r>
               <w:rPr>
                 <w:rFonts w:ascii="Arial" w:hAnsi="Arial" w:cs="Arial"/>
               </w:rPr>
               <w:t>MoSCoW</w:t>
             </w:r>
+            <w:proofErr w:type="spellEnd"/>
           </w:p>
         </w:tc>
         <w:tc>
@@ -3703,10 +3705,39 @@
       <w:pPr>
         <w:pStyle w:val="ListParagraph"/>
         <w:spacing w:after="0" w:line="360" w:lineRule="auto"/>
-        <w:ind w:left="1530"/>
+        <w:ind w:left="1530" w:hanging="810"/>
         <w:jc w:val="both"/>
         <w:rPr>
           <w:rFonts w:ascii="Arial" w:hAnsi="Arial" w:cs="Arial"/>
+          <w:b/>
+          <w:bCs/>
+          <w:i/>
+          <w:iCs/>
+        </w:rPr>
+      </w:pPr>
+      <w:r>
+        <w:rPr>
+          <w:rFonts w:ascii="Arial" w:hAnsi="Arial" w:cs="Arial"/>
+          <w:b/>
+          <w:bCs/>
+          <w:i/>
+          <w:iCs/>
+        </w:rPr>
+        <w:t>See Section 9 for a visual context diagram of system interactions.</w:t>
+      </w:r>
+    </w:p>
+    <w:p>
+      <w:pPr>
+        <w:pStyle w:val="ListParagraph"/>
+        <w:spacing w:after="0" w:line="360" w:lineRule="auto"/>
+        <w:ind w:left="1530" w:hanging="810"/>
+        <w:jc w:val="both"/>
+        <w:rPr>
+          <w:rFonts w:ascii="Arial" w:hAnsi="Arial" w:cs="Arial"/>
+          <w:b/>
+          <w:bCs/>
+          <w:i/>
+          <w:iCs/>
         </w:rPr>
       </w:pPr>
     </w:p>
@@ -4004,19 +4035,6 @@
     </w:p>
     <w:p>
       <w:pPr>
-        <w:tabs>
-          <w:tab w:val="left" w:pos="1440"/>
-        </w:tabs>
-        <w:spacing w:after="0" w:line="360" w:lineRule="auto"/>
-        <w:ind w:left="1440"/>
-        <w:jc w:val="both"/>
-        <w:rPr>
-          <w:rFonts w:ascii="Arial" w:hAnsi="Arial" w:cs="Arial"/>
-        </w:rPr>
-      </w:pPr>
-    </w:p>
-    <w:p>
-      <w:pPr>
         <w:pStyle w:val="ListParagraph"/>
         <w:numPr>
           <w:ilvl w:val="0"/>
@@ -4445,6 +4463,103 @@
           <w:rFonts w:ascii="Arial" w:hAnsi="Arial" w:cs="Arial"/>
         </w:rPr>
         <w:t>Manual payment tracking continues (by policy)</w:t>
+      </w:r>
+    </w:p>
+    <w:p>
+      <w:pPr>
+        <w:spacing w:after="0" w:line="360" w:lineRule="auto"/>
+        <w:ind w:left="720" w:firstLine="720"/>
+        <w:rPr>
+          <w:rFonts w:ascii="Arial" w:hAnsi="Arial" w:cs="Arial"/>
+        </w:rPr>
+      </w:pPr>
+    </w:p>
+    <w:p>
+      <w:pPr>
+        <w:spacing w:after="0" w:line="360" w:lineRule="auto"/>
+        <w:ind w:left="720" w:firstLine="720"/>
+        <w:jc w:val="both"/>
+        <w:rPr>
+          <w:rFonts w:ascii="Arial" w:hAnsi="Arial" w:cs="Arial"/>
+        </w:rPr>
+      </w:pPr>
+      <w:r>
+        <w:rPr>
+          <w:rFonts w:ascii="Arial" w:hAnsi="Arial" w:cs="Arial"/>
+        </w:rPr>
+        <w:t xml:space="preserve">The following diagram presents a </w:t>
+      </w:r>
+      <w:r>
+        <w:rPr>
+          <w:rFonts w:ascii="Arial" w:hAnsi="Arial" w:cs="Arial"/>
+          <w:b/>
+          <w:bCs/>
+        </w:rPr>
+        <w:t>zero-level system context view</w:t>
+      </w:r>
+      <w:r>
+        <w:rPr>
+          <w:rFonts w:ascii="Arial" w:hAnsi="Arial" w:cs="Arial"/>
+        </w:rPr>
+        <w:t>, showing the interaction between the Online Appointment Booking system and its external actors. It highlights data flows and user/system responsibilities.</w:t>
+      </w:r>
+    </w:p>
+    <w:p>
+      <w:pPr>
+        <w:pStyle w:val="ListParagraph"/>
+        <w:spacing w:after="0" w:line="360" w:lineRule="auto"/>
+        <w:ind w:left="1080"/>
+        <w:rPr>
+          <w:rFonts w:ascii="Arial" w:hAnsi="Arial" w:cs="Arial"/>
+        </w:rPr>
+      </w:pPr>
+      <w:r>
+        <w:rPr>
+          <w:rFonts w:ascii="Arial" w:hAnsi="Arial" w:cs="Arial"/>
+          <w:noProof/>
+        </w:rPr>
+        <w:lastRenderedPageBreak/>
+        <w:drawing>
+          <wp:inline distT="0" distB="0" distL="0" distR="0" wp14:anchorId="3AC938F3" wp14:editId="52093E4F">
+            <wp:extent cx="5362575" cy="2809875"/>
+            <wp:effectExtent l="0" t="0" r="9525" b="9525"/>
+            <wp:docPr id="1752613945" name="Picture 7"/>
+            <wp:cNvGraphicFramePr>
+              <a:graphicFrameLocks xmlns:a="http://schemas.openxmlformats.org/drawingml/2006/main" noChangeAspect="1"/>
+            </wp:cNvGraphicFramePr>
+            <a:graphic xmlns:a="http://schemas.openxmlformats.org/drawingml/2006/main">
+              <a:graphicData uri="http://schemas.openxmlformats.org/drawingml/2006/picture">
+                <pic:pic xmlns:pic="http://schemas.openxmlformats.org/drawingml/2006/picture">
+                  <pic:nvPicPr>
+                    <pic:cNvPr id="1752613945" name="Picture 1752613945"/>
+                    <pic:cNvPicPr/>
+                  </pic:nvPicPr>
+                  <pic:blipFill>
+                    <a:blip r:embed="rId8">
+                      <a:extLst>
+                        <a:ext uri="{28A0092B-C50C-407E-A947-70E740481C1C}">
+                          <a14:useLocalDpi xmlns:a14="http://schemas.microsoft.com/office/drawing/2010/main" val="0"/>
+                        </a:ext>
+                      </a:extLst>
+                    </a:blip>
+                    <a:stretch>
+                      <a:fillRect/>
+                    </a:stretch>
+                  </pic:blipFill>
+                  <pic:spPr>
+                    <a:xfrm>
+                      <a:off x="0" y="0"/>
+                      <a:ext cx="5397762" cy="2828312"/>
+                    </a:xfrm>
+                    <a:prstGeom prst="rect">
+                      <a:avLst/>
+                    </a:prstGeom>
+                  </pic:spPr>
+                </pic:pic>
+              </a:graphicData>
+            </a:graphic>
+          </wp:inline>
+        </w:drawing>
       </w:r>
     </w:p>
     <w:p>
@@ -4804,6 +4919,132 @@
         </w:tc>
       </w:tr>
     </w:tbl>
+    <w:p>
+      <w:pPr>
+        <w:pStyle w:val="ListParagraph"/>
+        <w:spacing w:after="0" w:line="360" w:lineRule="auto"/>
+        <w:ind w:left="0"/>
+        <w:rPr>
+          <w:rFonts w:ascii="Arial" w:hAnsi="Arial" w:cs="Arial"/>
+          <w:b/>
+          <w:bCs/>
+          <w:sz w:val="28"/>
+          <w:szCs w:val="28"/>
+        </w:rPr>
+      </w:pPr>
+    </w:p>
+    <w:p>
+      <w:pPr>
+        <w:pStyle w:val="ListParagraph"/>
+        <w:spacing w:after="0" w:line="360" w:lineRule="auto"/>
+        <w:ind w:left="0"/>
+        <w:rPr>
+          <w:rFonts w:ascii="Arial" w:hAnsi="Arial" w:cs="Arial"/>
+          <w:b/>
+          <w:bCs/>
+          <w:sz w:val="28"/>
+          <w:szCs w:val="28"/>
+        </w:rPr>
+      </w:pPr>
+    </w:p>
+    <w:p>
+      <w:pPr>
+        <w:pStyle w:val="ListParagraph"/>
+        <w:spacing w:after="0" w:line="360" w:lineRule="auto"/>
+        <w:ind w:left="0"/>
+        <w:rPr>
+          <w:rFonts w:ascii="Arial" w:hAnsi="Arial" w:cs="Arial"/>
+          <w:b/>
+          <w:bCs/>
+          <w:sz w:val="28"/>
+          <w:szCs w:val="28"/>
+        </w:rPr>
+      </w:pPr>
+    </w:p>
+    <w:p>
+      <w:pPr>
+        <w:pStyle w:val="ListParagraph"/>
+        <w:spacing w:after="0" w:line="360" w:lineRule="auto"/>
+        <w:ind w:left="0"/>
+        <w:rPr>
+          <w:rFonts w:ascii="Arial" w:hAnsi="Arial" w:cs="Arial"/>
+          <w:b/>
+          <w:bCs/>
+          <w:sz w:val="28"/>
+          <w:szCs w:val="28"/>
+        </w:rPr>
+      </w:pPr>
+    </w:p>
+    <w:p>
+      <w:pPr>
+        <w:pStyle w:val="ListParagraph"/>
+        <w:spacing w:after="0" w:line="360" w:lineRule="auto"/>
+        <w:ind w:left="0"/>
+        <w:rPr>
+          <w:rFonts w:ascii="Arial" w:hAnsi="Arial" w:cs="Arial"/>
+          <w:b/>
+          <w:bCs/>
+          <w:sz w:val="28"/>
+          <w:szCs w:val="28"/>
+        </w:rPr>
+      </w:pPr>
+    </w:p>
+    <w:p>
+      <w:pPr>
+        <w:pStyle w:val="ListParagraph"/>
+        <w:spacing w:after="0" w:line="360" w:lineRule="auto"/>
+        <w:ind w:left="0"/>
+        <w:rPr>
+          <w:rFonts w:ascii="Arial" w:hAnsi="Arial" w:cs="Arial"/>
+          <w:b/>
+          <w:bCs/>
+          <w:sz w:val="28"/>
+          <w:szCs w:val="28"/>
+        </w:rPr>
+      </w:pPr>
+    </w:p>
+    <w:p>
+      <w:pPr>
+        <w:pStyle w:val="ListParagraph"/>
+        <w:spacing w:after="0" w:line="360" w:lineRule="auto"/>
+        <w:ind w:left="0"/>
+        <w:rPr>
+          <w:rFonts w:ascii="Arial" w:hAnsi="Arial" w:cs="Arial"/>
+          <w:b/>
+          <w:bCs/>
+          <w:sz w:val="28"/>
+          <w:szCs w:val="28"/>
+        </w:rPr>
+      </w:pPr>
+    </w:p>
+    <w:p>
+      <w:pPr>
+        <w:pStyle w:val="ListParagraph"/>
+        <w:spacing w:after="0" w:line="360" w:lineRule="auto"/>
+        <w:ind w:left="0"/>
+        <w:rPr>
+          <w:rFonts w:ascii="Arial" w:hAnsi="Arial" w:cs="Arial"/>
+          <w:b/>
+          <w:bCs/>
+          <w:sz w:val="28"/>
+          <w:szCs w:val="28"/>
+        </w:rPr>
+      </w:pPr>
+    </w:p>
+    <w:p>
+      <w:pPr>
+        <w:pStyle w:val="ListParagraph"/>
+        <w:spacing w:after="0" w:line="360" w:lineRule="auto"/>
+        <w:ind w:left="0"/>
+        <w:rPr>
+          <w:rFonts w:ascii="Arial" w:hAnsi="Arial" w:cs="Arial"/>
+          <w:b/>
+          <w:bCs/>
+          <w:sz w:val="28"/>
+          <w:szCs w:val="28"/>
+        </w:rPr>
+      </w:pPr>
+    </w:p>
     <w:p>
       <w:pPr>
         <w:pStyle w:val="ListParagraph"/>
@@ -7805,8 +8046,8 @@
       </w:pPr>
     </w:p>
     <w:sectPr>
-      <w:headerReference w:type="default" r:id="rId8"/>
-      <w:footerReference w:type="default" r:id="rId9"/>
+      <w:headerReference w:type="default" r:id="rId9"/>
+      <w:footerReference w:type="default" r:id="rId10"/>
       <w:pgSz w:w="12240" w:h="15840"/>
       <w:pgMar w:top="1440" w:right="1440" w:bottom="1440" w:left="1440" w:header="720" w:footer="720" w:gutter="0"/>
       <w:pgNumType w:start="0"/>
@@ -7858,8 +8099,8 @@
       <w:tblLook w:val="04A0" w:firstRow="1" w:lastRow="0" w:firstColumn="1" w:lastColumn="0" w:noHBand="0" w:noVBand="1"/>
     </w:tblPr>
     <w:tblGrid>
-      <w:gridCol w:w="8891"/>
-      <w:gridCol w:w="918"/>
+      <w:gridCol w:w="8460"/>
+      <w:gridCol w:w="1349"/>
     </w:tblGrid>
     <w:tr>
       <w:trPr>
@@ -7867,7 +8108,7 @@
       </w:trPr>
       <w:tc>
         <w:tcPr>
-          <w:tcW w:w="8892" w:type="dxa"/>
+          <w:tcW w:w="8460" w:type="dxa"/>
           <w:vAlign w:val="center"/>
         </w:tcPr>
         <w:sdt>
@@ -7908,7 +8149,7 @@
       </w:tc>
       <w:tc>
         <w:tcPr>
-          <w:tcW w:w="918" w:type="dxa"/>
+          <w:tcW w:w="1349" w:type="dxa"/>
           <w:shd w:val="clear" w:color="auto" w:fill="ED7D31" w:themeFill="accent2"/>
           <w:vAlign w:val="center"/>
         </w:tcPr>
@@ -7968,7 +8209,7 @@
               <w:noProof/>
               <w:color w:val="FFFFFF" w:themeColor="background1"/>
             </w:rPr>
-            <w:t>9</w:t>
+            <w:t>10</w:t>
           </w:r>
         </w:p>
       </w:tc>
@@ -9506,7 +9747,6 @@
   <w:style w:type="character" w:default="1" w:styleId="DefaultParagraphFont">
     <w:name w:val="Default Paragraph Font"/>
     <w:uiPriority w:val="1"/>
-    <w:semiHidden/>
     <w:unhideWhenUsed/>
   </w:style>
   <w:style w:type="table" w:default="1" w:styleId="TableNormal">
@@ -10854,6 +11094,7 @@
     <w:rsid w:val="00474932"/>
     <w:rsid w:val="004E5674"/>
     <w:rsid w:val="00515FD7"/>
+    <w:rsid w:val="005A553F"/>
     <w:rsid w:val="005E7B4D"/>
     <w:rsid w:val="0065004C"/>
     <w:rsid w:val="006F4035"/>
@@ -10872,6 +11113,7 @@
     <w:rsid w:val="00B61CE0"/>
     <w:rsid w:val="00B82458"/>
     <w:rsid w:val="00B85CCC"/>
+    <w:rsid w:val="00E2579B"/>
   </w:rsids>
   <m:mathPr>
     <m:mathFont m:val="Cambria Math"/>
@@ -11330,18 +11572,6 @@
     <w:name w:val="E3C7503BA3174CE48C5625BB68230CDF"/>
     <w:rsid w:val="00773009"/>
   </w:style>
-  <w:style w:type="paragraph" w:customStyle="1" w:styleId="106D18AFE89646FC9F75B4AC76AB30ED">
-    <w:name w:val="106D18AFE89646FC9F75B4AC76AB30ED"/>
-    <w:rsid w:val="00901737"/>
-  </w:style>
-  <w:style w:type="paragraph" w:customStyle="1" w:styleId="EB5ADB508BEF4F2F826D5BDD70A2B8E2">
-    <w:name w:val="EB5ADB508BEF4F2F826D5BDD70A2B8E2"/>
-    <w:rsid w:val="00901737"/>
-  </w:style>
-  <w:style w:type="paragraph" w:customStyle="1" w:styleId="43198BCB51DF4446B236207C2E4D35D1">
-    <w:name w:val="43198BCB51DF4446B236207C2E4D35D1"/>
-    <w:rsid w:val="00B85CCC"/>
-  </w:style>
 </w:styles>
 </file>
 

</xml_diff>

<commit_message>
Update 06 - Business Requirements Document (BRD)
Update 06 - Business Requirements Document (BRD)
1 - Updated System Context Diagram
2 - Added Use Case Diagram
</commit_message>
<xml_diff>
--- a/Online-Appointment-for-Healthcare-Clinic/01-Requirements Elicitation/06 - Business Requirements Document (BRD).docx
+++ b/Online-Appointment-for-Healthcare-Clinic/01-Requirements Elicitation/06 - Business Requirements Document (BRD).docx
@@ -2967,14 +2967,12 @@
                 <w:rFonts w:ascii="Arial" w:hAnsi="Arial" w:cs="Arial"/>
               </w:rPr>
             </w:pPr>
-            <w:proofErr w:type="spellStart"/>
             <w:r>
               <w:rPr>
                 <w:rFonts w:ascii="Arial" w:hAnsi="Arial" w:cs="Arial"/>
               </w:rPr>
               <w:t>MoSCoW</w:t>
             </w:r>
-            <w:proofErr w:type="spellEnd"/>
           </w:p>
         </w:tc>
         <w:tc>
@@ -4520,9 +4518,9 @@
         </w:rPr>
         <w:lastRenderedPageBreak/>
         <w:drawing>
-          <wp:inline distT="0" distB="0" distL="0" distR="0" wp14:anchorId="3AC938F3" wp14:editId="52093E4F">
-            <wp:extent cx="5362575" cy="2809875"/>
-            <wp:effectExtent l="0" t="0" r="9525" b="9525"/>
+          <wp:inline distT="0" distB="0" distL="0" distR="0" wp14:anchorId="3AC938F3" wp14:editId="1B986913">
+            <wp:extent cx="5400676" cy="3600450"/>
+            <wp:effectExtent l="0" t="0" r="9525" b="0"/>
             <wp:docPr id="1752613945" name="Picture 7"/>
             <wp:cNvGraphicFramePr>
               <a:graphicFrameLocks xmlns:a="http://schemas.openxmlformats.org/drawingml/2006/main" noChangeAspect="1"/>
@@ -4531,7 +4529,7 @@
               <a:graphicData uri="http://schemas.openxmlformats.org/drawingml/2006/picture">
                 <pic:pic xmlns:pic="http://schemas.openxmlformats.org/drawingml/2006/picture">
                   <pic:nvPicPr>
-                    <pic:cNvPr id="1752613945" name="Picture 1752613945"/>
+                    <pic:cNvPr id="1752613945" name="Picture 7"/>
                     <pic:cNvPicPr/>
                   </pic:nvPicPr>
                   <pic:blipFill>
@@ -4549,7 +4547,7 @@
                   <pic:spPr>
                     <a:xfrm>
                       <a:off x="0" y="0"/>
-                      <a:ext cx="5397762" cy="2828312"/>
+                      <a:ext cx="5403962" cy="3602641"/>
                     </a:xfrm>
                     <a:prstGeom prst="rect">
                       <a:avLst/>
@@ -4919,48 +4917,6 @@
         </w:tc>
       </w:tr>
     </w:tbl>
-    <w:p>
-      <w:pPr>
-        <w:pStyle w:val="ListParagraph"/>
-        <w:spacing w:after="0" w:line="360" w:lineRule="auto"/>
-        <w:ind w:left="0"/>
-        <w:rPr>
-          <w:rFonts w:ascii="Arial" w:hAnsi="Arial" w:cs="Arial"/>
-          <w:b/>
-          <w:bCs/>
-          <w:sz w:val="28"/>
-          <w:szCs w:val="28"/>
-        </w:rPr>
-      </w:pPr>
-    </w:p>
-    <w:p>
-      <w:pPr>
-        <w:pStyle w:val="ListParagraph"/>
-        <w:spacing w:after="0" w:line="360" w:lineRule="auto"/>
-        <w:ind w:left="0"/>
-        <w:rPr>
-          <w:rFonts w:ascii="Arial" w:hAnsi="Arial" w:cs="Arial"/>
-          <w:b/>
-          <w:bCs/>
-          <w:sz w:val="28"/>
-          <w:szCs w:val="28"/>
-        </w:rPr>
-      </w:pPr>
-    </w:p>
-    <w:p>
-      <w:pPr>
-        <w:pStyle w:val="ListParagraph"/>
-        <w:spacing w:after="0" w:line="360" w:lineRule="auto"/>
-        <w:ind w:left="0"/>
-        <w:rPr>
-          <w:rFonts w:ascii="Arial" w:hAnsi="Arial" w:cs="Arial"/>
-          <w:b/>
-          <w:bCs/>
-          <w:sz w:val="28"/>
-          <w:szCs w:val="28"/>
-        </w:rPr>
-      </w:pPr>
-    </w:p>
     <w:p>
       <w:pPr>
         <w:pStyle w:val="ListParagraph"/>
@@ -7291,6 +7247,115 @@
     </w:p>
     <w:p>
       <w:pPr>
+        <w:spacing w:after="0" w:line="360" w:lineRule="auto"/>
+        <w:ind w:left="720" w:firstLine="720"/>
+        <w:jc w:val="both"/>
+        <w:rPr>
+          <w:rFonts w:ascii="Arial" w:hAnsi="Arial" w:cs="Arial"/>
+        </w:rPr>
+      </w:pPr>
+      <w:r>
+        <w:rPr>
+          <w:rFonts w:ascii="Arial" w:hAnsi="Arial" w:cs="Arial"/>
+        </w:rPr>
+        <w:t xml:space="preserve">The following diagram presents a </w:t>
+      </w:r>
+      <w:r>
+        <w:rPr>
+          <w:rFonts w:ascii="Arial" w:hAnsi="Arial" w:cs="Arial"/>
+          <w:b/>
+          <w:bCs/>
+        </w:rPr>
+        <w:t>Base Level Use Case Diagram</w:t>
+      </w:r>
+      <w:r>
+        <w:rPr>
+          <w:rFonts w:ascii="Arial" w:hAnsi="Arial" w:cs="Arial"/>
+        </w:rPr>
+        <w:t>, depicting the main functions provided by the Online Appointment Booking System and how actors (users and external entities) utilize these functions. It emphasizes the system's capabilities and the interactions between actors and the system.</w:t>
+      </w:r>
+    </w:p>
+    <w:p>
+      <w:pPr>
+        <w:pStyle w:val="ListParagraph"/>
+        <w:spacing w:after="0" w:line="360" w:lineRule="auto"/>
+        <w:ind w:left="810"/>
+        <w:rPr>
+          <w:rFonts w:ascii="Arial" w:hAnsi="Arial" w:cs="Arial"/>
+          <w:b/>
+          <w:bCs/>
+          <w:sz w:val="28"/>
+          <w:szCs w:val="28"/>
+        </w:rPr>
+      </w:pPr>
+      <w:r>
+        <w:rPr>
+          <w:rFonts w:ascii="Arial" w:hAnsi="Arial" w:cs="Arial"/>
+          <w:b/>
+          <w:bCs/>
+          <w:noProof/>
+          <w:sz w:val="28"/>
+          <w:szCs w:val="28"/>
+        </w:rPr>
+        <w:drawing>
+          <wp:inline distT="0" distB="0" distL="0" distR="0" wp14:anchorId="5336BE5E" wp14:editId="43DC258B">
+            <wp:extent cx="5448300" cy="3942715"/>
+            <wp:effectExtent l="0" t="0" r="0" b="635"/>
+            <wp:docPr id="1582208272" name="Picture 7"/>
+            <wp:cNvGraphicFramePr>
+              <a:graphicFrameLocks xmlns:a="http://schemas.openxmlformats.org/drawingml/2006/main" noChangeAspect="1"/>
+            </wp:cNvGraphicFramePr>
+            <a:graphic xmlns:a="http://schemas.openxmlformats.org/drawingml/2006/main">
+              <a:graphicData uri="http://schemas.openxmlformats.org/drawingml/2006/picture">
+                <pic:pic xmlns:pic="http://schemas.openxmlformats.org/drawingml/2006/picture">
+                  <pic:nvPicPr>
+                    <pic:cNvPr id="1582208272" name="Picture 1582208272"/>
+                    <pic:cNvPicPr/>
+                  </pic:nvPicPr>
+                  <pic:blipFill>
+                    <a:blip r:embed="rId9">
+                      <a:extLst>
+                        <a:ext uri="{28A0092B-C50C-407E-A947-70E740481C1C}">
+                          <a14:useLocalDpi xmlns:a14="http://schemas.microsoft.com/office/drawing/2010/main" val="0"/>
+                        </a:ext>
+                      </a:extLst>
+                    </a:blip>
+                    <a:stretch>
+                      <a:fillRect/>
+                    </a:stretch>
+                  </pic:blipFill>
+                  <pic:spPr>
+                    <a:xfrm>
+                      <a:off x="0" y="0"/>
+                      <a:ext cx="5448300" cy="3942715"/>
+                    </a:xfrm>
+                    <a:prstGeom prst="rect">
+                      <a:avLst/>
+                    </a:prstGeom>
+                  </pic:spPr>
+                </pic:pic>
+              </a:graphicData>
+            </a:graphic>
+          </wp:inline>
+        </w:drawing>
+      </w:r>
+    </w:p>
+    <w:p>
+      <w:pPr>
+        <w:pStyle w:val="ListParagraph"/>
+        <w:spacing w:after="0" w:line="360" w:lineRule="auto"/>
+        <w:ind w:left="810"/>
+        <w:rPr>
+          <w:rFonts w:ascii="Arial" w:hAnsi="Arial" w:cs="Arial"/>
+          <w:b/>
+          <w:bCs/>
+          <w:sz w:val="28"/>
+          <w:szCs w:val="28"/>
+        </w:rPr>
+      </w:pPr>
+    </w:p>
+    <w:p>
+      <w:pPr>
         <w:pStyle w:val="ListParagraph"/>
         <w:numPr>
           <w:ilvl w:val="0"/>
@@ -7314,6 +7379,7 @@
           <w:sz w:val="28"/>
           <w:szCs w:val="28"/>
         </w:rPr>
+        <w:lastRenderedPageBreak/>
         <w:t>Business Rules</w:t>
       </w:r>
     </w:p>
@@ -7595,8 +7661,12 @@
     <w:p>
       <w:pPr>
         <w:pStyle w:val="ListParagraph"/>
-        <w:spacing w:after="0" w:line="360" w:lineRule="auto"/>
-        <w:ind w:left="0"/>
+        <w:numPr>
+          <w:ilvl w:val="0"/>
+          <w:numId w:val="5"/>
+        </w:numPr>
+        <w:spacing w:after="0" w:line="360" w:lineRule="auto"/>
+        <w:ind w:left="0" w:firstLine="0"/>
         <w:rPr>
           <w:rFonts w:ascii="Arial" w:hAnsi="Arial" w:cs="Arial"/>
           <w:b/>
@@ -7605,12 +7675,7 @@
           <w:szCs w:val="28"/>
         </w:rPr>
       </w:pPr>
-    </w:p>
-    <w:p>
-      <w:pPr>
-        <w:pStyle w:val="ListParagraph"/>
-        <w:spacing w:after="0" w:line="360" w:lineRule="auto"/>
-        <w:ind w:left="0"/>
+      <w:r>
         <w:rPr>
           <w:rFonts w:ascii="Arial" w:hAnsi="Arial" w:cs="Arial"/>
           <w:b/>
@@ -7618,76 +7683,6 @@
           <w:sz w:val="28"/>
           <w:szCs w:val="28"/>
         </w:rPr>
-      </w:pPr>
-    </w:p>
-    <w:p>
-      <w:pPr>
-        <w:pStyle w:val="ListParagraph"/>
-        <w:spacing w:after="0" w:line="360" w:lineRule="auto"/>
-        <w:ind w:left="0"/>
-        <w:rPr>
-          <w:rFonts w:ascii="Arial" w:hAnsi="Arial" w:cs="Arial"/>
-          <w:b/>
-          <w:bCs/>
-          <w:sz w:val="28"/>
-          <w:szCs w:val="28"/>
-        </w:rPr>
-      </w:pPr>
-    </w:p>
-    <w:p>
-      <w:pPr>
-        <w:pStyle w:val="ListParagraph"/>
-        <w:spacing w:after="0" w:line="360" w:lineRule="auto"/>
-        <w:ind w:left="0"/>
-        <w:rPr>
-          <w:rFonts w:ascii="Arial" w:hAnsi="Arial" w:cs="Arial"/>
-          <w:b/>
-          <w:bCs/>
-          <w:sz w:val="28"/>
-          <w:szCs w:val="28"/>
-        </w:rPr>
-      </w:pPr>
-    </w:p>
-    <w:p>
-      <w:pPr>
-        <w:pStyle w:val="ListParagraph"/>
-        <w:spacing w:after="0" w:line="360" w:lineRule="auto"/>
-        <w:ind w:left="0"/>
-        <w:rPr>
-          <w:rFonts w:ascii="Arial" w:hAnsi="Arial" w:cs="Arial"/>
-          <w:b/>
-          <w:bCs/>
-          <w:sz w:val="28"/>
-          <w:szCs w:val="28"/>
-        </w:rPr>
-      </w:pPr>
-    </w:p>
-    <w:p>
-      <w:pPr>
-        <w:pStyle w:val="ListParagraph"/>
-        <w:numPr>
-          <w:ilvl w:val="0"/>
-          <w:numId w:val="5"/>
-        </w:numPr>
-        <w:spacing w:after="0" w:line="360" w:lineRule="auto"/>
-        <w:ind w:left="0" w:firstLine="0"/>
-        <w:rPr>
-          <w:rFonts w:ascii="Arial" w:hAnsi="Arial" w:cs="Arial"/>
-          <w:b/>
-          <w:bCs/>
-          <w:sz w:val="28"/>
-          <w:szCs w:val="28"/>
-        </w:rPr>
-      </w:pPr>
-      <w:r>
-        <w:rPr>
-          <w:rFonts w:ascii="Arial" w:hAnsi="Arial" w:cs="Arial"/>
-          <w:b/>
-          <w:bCs/>
-          <w:sz w:val="28"/>
-          <w:szCs w:val="28"/>
-        </w:rPr>
-        <w:lastRenderedPageBreak/>
         <w:t>Project Schedule</w:t>
       </w:r>
       <w:r>
@@ -8046,8 +8041,8 @@
       </w:pPr>
     </w:p>
     <w:sectPr>
-      <w:headerReference w:type="default" r:id="rId9"/>
-      <w:footerReference w:type="default" r:id="rId10"/>
+      <w:headerReference w:type="default" r:id="rId10"/>
+      <w:footerReference w:type="default" r:id="rId11"/>
       <w:pgSz w:w="12240" w:h="15840"/>
       <w:pgMar w:top="1440" w:right="1440" w:bottom="1440" w:left="1440" w:header="720" w:footer="720" w:gutter="0"/>
       <w:pgNumType w:start="0"/>
@@ -9747,6 +9742,7 @@
   <w:style w:type="character" w:default="1" w:styleId="DefaultParagraphFont">
     <w:name w:val="Default Paragraph Font"/>
     <w:uiPriority w:val="1"/>
+    <w:semiHidden/>
     <w:unhideWhenUsed/>
   </w:style>
   <w:style w:type="table" w:default="1" w:styleId="TableNormal">
@@ -11087,6 +11083,7 @@
     <w:rsid w:val="000A2E12"/>
     <w:rsid w:val="001171E6"/>
     <w:rsid w:val="00174D13"/>
+    <w:rsid w:val="00286925"/>
     <w:rsid w:val="002D033B"/>
     <w:rsid w:val="003673C8"/>
     <w:rsid w:val="003A15D0"/>
@@ -11100,6 +11097,7 @@
     <w:rsid w:val="006F4035"/>
     <w:rsid w:val="00773009"/>
     <w:rsid w:val="007D1342"/>
+    <w:rsid w:val="00812FA3"/>
     <w:rsid w:val="00844C17"/>
     <w:rsid w:val="0089441B"/>
     <w:rsid w:val="008D5AC7"/>
@@ -11107,6 +11105,7 @@
     <w:rsid w:val="009048EF"/>
     <w:rsid w:val="00994142"/>
     <w:rsid w:val="009A47EC"/>
+    <w:rsid w:val="009F4AC9"/>
     <w:rsid w:val="00A63AD3"/>
     <w:rsid w:val="00B24626"/>
     <w:rsid w:val="00B472B3"/>
@@ -11114,6 +11113,7 @@
     <w:rsid w:val="00B82458"/>
     <w:rsid w:val="00B85CCC"/>
     <w:rsid w:val="00E2579B"/>
+    <w:rsid w:val="00EA2E79"/>
   </w:rsids>
   <m:mathPr>
     <m:mathFont m:val="Cambria Math"/>

</xml_diff>